<commit_message>
resynching geezword_tigrinya with master.
</commit_message>
<xml_diff>
--- a/release/g/geezword_tigrinya/source/GeezWord-Tigrinya-Desktop-Manual.docx
+++ b/release/g/geezword_tigrinya/source/GeezWord-Tigrinya-Desktop-Manual.docx
@@ -6208,6 +6208,7 @@
         <w:spacing w:before="0"/>
       </w:pPr>
       <w:r>
+        <w:lastRenderedPageBreak/>
         <w:t xml:space="preserve">Ge’ez Letters </w:t>
       </w:r>
       <w:r>
@@ -12379,7 +12380,6 @@
                 <w:rFonts w:ascii="Cambria" w:hAnsi="Cambria"/>
                 <w:sz w:val="28"/>
               </w:rPr>
-              <w:lastRenderedPageBreak/>
               <w:t>v</w:t>
             </w:r>
           </w:p>
@@ -12719,6 +12719,7 @@
         <w:pStyle w:val="Heading1"/>
       </w:pPr>
       <w:r>
+        <w:lastRenderedPageBreak/>
         <w:t>Geez</w:t>
       </w:r>
       <w:r>
@@ -16582,7 +16583,6 @@
                 <w:szCs w:val="32"/>
                 <w:lang w:val="am-ET"/>
               </w:rPr>
-              <w:lastRenderedPageBreak/>
               <w:t>፩</w:t>
             </w:r>
           </w:p>

</xml_diff>